<commit_message>
Formatos completos U3 ARtrivia
</commit_message>
<xml_diff>
--- a/FD01-EPIS-Informe de Factibilidad.docx
+++ b/FD01-EPIS-Informe de Factibilidad.docx
@@ -534,8 +534,9 @@
           <w:szCs w:val="28"/>
           <w:lang w:eastAsia="es-PE"/>
         </w:rPr>
-        <w:t xml:space="preserve">                         (</w:t>
-      </w:r>
+        <w:t xml:space="preserve">                      </w:t>
+      </w:r>
+      <w:proofErr w:type="gramStart"/>
       <w:r>
         <w:rPr>
           <w:rFonts w:ascii="Arial" w:eastAsia="Times New Roman" w:hAnsi="Arial" w:cs="Arial"/>
@@ -545,8 +546,9 @@
           <w:szCs w:val="28"/>
           <w:lang w:eastAsia="es-PE"/>
         </w:rPr>
-        <w:t>2019063316</w:t>
-      </w:r>
+        <w:t xml:space="preserve">   (</w:t>
+      </w:r>
+      <w:proofErr w:type="gramEnd"/>
       <w:r>
         <w:rPr>
           <w:rFonts w:ascii="Arial" w:eastAsia="Times New Roman" w:hAnsi="Arial" w:cs="Arial"/>
@@ -556,12 +558,9 @@
           <w:szCs w:val="28"/>
           <w:lang w:eastAsia="es-PE"/>
         </w:rPr>
-        <w:t>)</w:t>
-      </w:r>
-    </w:p>
-    <w:p>
-      <w:pPr>
-        <w:spacing w:after="0"/>
+        <w:t>2019063316</w:t>
+      </w:r>
+      <w:r>
         <w:rPr>
           <w:rFonts w:ascii="Arial" w:eastAsia="Times New Roman" w:hAnsi="Arial" w:cs="Arial"/>
           <w:bCs/>
@@ -570,8 +569,12 @@
           <w:szCs w:val="28"/>
           <w:lang w:eastAsia="es-PE"/>
         </w:rPr>
-      </w:pPr>
-      <w:r>
+        <w:t>)</w:t>
+      </w:r>
+    </w:p>
+    <w:p>
+      <w:pPr>
+        <w:spacing w:after="0"/>
         <w:rPr>
           <w:rFonts w:ascii="Arial" w:eastAsia="Times New Roman" w:hAnsi="Arial" w:cs="Arial"/>
           <w:bCs/>
@@ -580,13 +583,46 @@
           <w:szCs w:val="28"/>
           <w:lang w:eastAsia="es-PE"/>
         </w:rPr>
-        <w:t>Oswaldo Jesus, Chino Conde                                (2017057434)</w:t>
+      </w:pPr>
+      <w:r>
+        <w:rPr>
+          <w:rFonts w:ascii="Arial" w:eastAsia="Times New Roman" w:hAnsi="Arial" w:cs="Arial"/>
+          <w:bCs/>
+          <w:iCs/>
+          <w:sz w:val="28"/>
+          <w:szCs w:val="28"/>
+          <w:lang w:eastAsia="es-PE"/>
+        </w:rPr>
+        <w:t xml:space="preserve">Oswaldo Jesus, Chino Conde                             </w:t>
+      </w:r>
+      <w:proofErr w:type="gramStart"/>
+      <w:r>
+        <w:rPr>
+          <w:rFonts w:ascii="Arial" w:eastAsia="Times New Roman" w:hAnsi="Arial" w:cs="Arial"/>
+          <w:bCs/>
+          <w:iCs/>
+          <w:sz w:val="28"/>
+          <w:szCs w:val="28"/>
+          <w:lang w:eastAsia="es-PE"/>
+        </w:rPr>
+        <w:t xml:space="preserve">   (</w:t>
+      </w:r>
+      <w:proofErr w:type="gramEnd"/>
+      <w:r>
+        <w:rPr>
+          <w:rFonts w:ascii="Arial" w:eastAsia="Times New Roman" w:hAnsi="Arial" w:cs="Arial"/>
+          <w:bCs/>
+          <w:iCs/>
+          <w:sz w:val="28"/>
+          <w:szCs w:val="28"/>
+          <w:lang w:eastAsia="es-PE"/>
+        </w:rPr>
+        <w:t>2017057434)</w:t>
       </w:r>
     </w:p>
     <w:p>
       <w:pPr>
         <w:spacing w:after="0"/>
-        <w:jc w:val="center"/>
         <w:rPr>
           <w:rFonts w:ascii="Arial" w:eastAsia="Times New Roman" w:hAnsi="Arial" w:cs="Arial"/>
           <w:sz w:val="32"/>
@@ -594,11 +630,67 @@
           <w:lang w:eastAsia="es-PE"/>
         </w:rPr>
       </w:pPr>
+      <w:r>
+        <w:rPr>
+          <w:rFonts w:ascii="Arial" w:eastAsia="Times New Roman" w:hAnsi="Arial" w:cs="Arial"/>
+          <w:bCs/>
+          <w:iCs/>
+          <w:sz w:val="28"/>
+          <w:szCs w:val="28"/>
+          <w:lang w:eastAsia="es-PE"/>
+        </w:rPr>
+        <w:t xml:space="preserve">Jhon Romario Poma Chura                          </w:t>
+      </w:r>
+      <w:r>
+        <w:rPr>
+          <w:rFonts w:ascii="Arial" w:eastAsia="Times New Roman" w:hAnsi="Arial" w:cs="Arial"/>
+          <w:bCs/>
+          <w:iCs/>
+          <w:sz w:val="28"/>
+          <w:szCs w:val="28"/>
+          <w:lang w:eastAsia="es-PE"/>
+        </w:rPr>
+        <w:t xml:space="preserve">       </w:t>
+      </w:r>
+      <w:proofErr w:type="gramStart"/>
+      <w:r>
+        <w:rPr>
+          <w:rFonts w:ascii="Arial" w:eastAsia="Times New Roman" w:hAnsi="Arial" w:cs="Arial"/>
+          <w:bCs/>
+          <w:iCs/>
+          <w:sz w:val="28"/>
+          <w:szCs w:val="28"/>
+          <w:lang w:eastAsia="es-PE"/>
+        </w:rPr>
+        <w:t xml:space="preserve">   </w:t>
+      </w:r>
+      <w:r>
+        <w:rPr>
+          <w:rFonts w:ascii="Arial" w:eastAsia="Times New Roman" w:hAnsi="Arial" w:cs="Arial"/>
+          <w:bCs/>
+          <w:iCs/>
+          <w:sz w:val="28"/>
+          <w:szCs w:val="28"/>
+          <w:lang w:eastAsia="es-PE"/>
+        </w:rPr>
+        <w:t>(</w:t>
+      </w:r>
+      <w:proofErr w:type="gramEnd"/>
+      <w:r>
+        <w:rPr>
+          <w:rFonts w:ascii="Arial" w:eastAsia="Times New Roman" w:hAnsi="Arial" w:cs="Arial"/>
+          <w:bCs/>
+          <w:iCs/>
+          <w:sz w:val="28"/>
+          <w:szCs w:val="28"/>
+          <w:lang w:eastAsia="es-PE"/>
+        </w:rPr>
+        <w:t>2019064022)</w:t>
+      </w:r>
     </w:p>
     <w:p>
       <w:pPr>
         <w:spacing w:after="0"/>
-        <w:jc w:val="center"/>
         <w:rPr>
           <w:rFonts w:ascii="Arial" w:eastAsia="Times New Roman" w:hAnsi="Arial" w:cs="Arial"/>
           <w:sz w:val="32"/>
@@ -606,6 +698,88 @@
           <w:lang w:eastAsia="es-PE"/>
         </w:rPr>
       </w:pPr>
+      <w:proofErr w:type="spellStart"/>
+      <w:r>
+        <w:rPr>
+          <w:rFonts w:ascii="Arial" w:eastAsia="Times New Roman" w:hAnsi="Arial" w:cs="Arial"/>
+          <w:bCs/>
+          <w:iCs/>
+          <w:sz w:val="28"/>
+          <w:szCs w:val="28"/>
+          <w:lang w:eastAsia="es-PE"/>
+        </w:rPr>
+        <w:t>Algenica</w:t>
+      </w:r>
+      <w:proofErr w:type="spellEnd"/>
+      <w:r>
+        <w:rPr>
+          <w:rFonts w:ascii="Arial" w:eastAsia="Times New Roman" w:hAnsi="Arial" w:cs="Arial"/>
+          <w:bCs/>
+          <w:iCs/>
+          <w:sz w:val="28"/>
+          <w:szCs w:val="28"/>
+          <w:lang w:eastAsia="es-PE"/>
+        </w:rPr>
+        <w:t xml:space="preserve"> Beatriz Romero Roque</w:t>
+      </w:r>
+      <w:r>
+        <w:rPr>
+          <w:rFonts w:ascii="Arial" w:eastAsia="Times New Roman" w:hAnsi="Arial" w:cs="Arial"/>
+          <w:bCs/>
+          <w:iCs/>
+          <w:sz w:val="28"/>
+          <w:szCs w:val="28"/>
+          <w:lang w:eastAsia="es-PE"/>
+        </w:rPr>
+        <w:tab/>
+        <w:t xml:space="preserve">               </w:t>
+      </w:r>
+      <w:r>
+        <w:rPr>
+          <w:rFonts w:ascii="Arial" w:eastAsia="Times New Roman" w:hAnsi="Arial" w:cs="Arial"/>
+          <w:bCs/>
+          <w:iCs/>
+          <w:sz w:val="28"/>
+          <w:szCs w:val="28"/>
+          <w:lang w:eastAsia="es-PE"/>
+        </w:rPr>
+        <w:t xml:space="preserve">       </w:t>
+      </w:r>
+      <w:proofErr w:type="gramStart"/>
+      <w:r>
+        <w:rPr>
+          <w:rFonts w:ascii="Arial" w:eastAsia="Times New Roman" w:hAnsi="Arial" w:cs="Arial"/>
+          <w:bCs/>
+          <w:iCs/>
+          <w:sz w:val="28"/>
+          <w:szCs w:val="28"/>
+          <w:lang w:eastAsia="es-PE"/>
+        </w:rPr>
+        <w:t xml:space="preserve">   </w:t>
+      </w:r>
+      <w:r>
+        <w:rPr>
+          <w:rFonts w:ascii="Arial" w:eastAsia="Times New Roman" w:hAnsi="Arial" w:cs="Arial"/>
+          <w:bCs/>
+          <w:iCs/>
+          <w:sz w:val="28"/>
+          <w:szCs w:val="28"/>
+          <w:lang w:eastAsia="es-PE"/>
+        </w:rPr>
+        <w:t>(</w:t>
+      </w:r>
+      <w:proofErr w:type="gramEnd"/>
+      <w:r>
+        <w:rPr>
+          <w:rFonts w:ascii="Arial" w:eastAsia="Times New Roman" w:hAnsi="Arial" w:cs="Arial"/>
+          <w:bCs/>
+          <w:iCs/>
+          <w:sz w:val="28"/>
+          <w:szCs w:val="28"/>
+          <w:lang w:eastAsia="es-PE"/>
+        </w:rPr>
+        <w:t>2019063327)</w:t>
+      </w:r>
     </w:p>
     <w:p>
       <w:pPr>
@@ -3973,13 +4147,7 @@
         <w:rPr>
           <w:lang w:val="es-PE"/>
         </w:rPr>
-        <w:t>Diseñar</w:t>
-      </w:r>
-      <w:r>
-        <w:rPr>
-          <w:lang w:val="es-PE"/>
-        </w:rPr>
-        <w:t xml:space="preserve"> y desarrollar una interfaz de usuario intuitiva y atractiva en realidad aumentada.</w:t>
+        <w:t>Diseñar y desarrollar una interfaz de usuario intuitiva y atractiva en realidad aumentada.</w:t>
       </w:r>
     </w:p>
     <w:p>
@@ -3994,13 +4162,7 @@
         <w:rPr>
           <w:lang w:val="es-PE"/>
         </w:rPr>
-        <w:t>Crear</w:t>
-      </w:r>
-      <w:r>
-        <w:rPr>
-          <w:lang w:val="es-PE"/>
-        </w:rPr>
-        <w:t xml:space="preserve"> una base de datos robusta de preguntas y respuestas de diversas categorías.</w:t>
+        <w:t>Crear una base de datos robusta de preguntas y respuestas de diversas categorías.</w:t>
       </w:r>
     </w:p>
     <w:p>
@@ -4015,13 +4177,7 @@
         <w:rPr>
           <w:lang w:val="es-PE"/>
         </w:rPr>
-        <w:t>Implementar</w:t>
-      </w:r>
-      <w:r>
-        <w:rPr>
-          <w:lang w:val="es-PE"/>
-        </w:rPr>
-        <w:t xml:space="preserve"> sistemas de puntuación y registro de usuarios para fomentar la competencia entre los jugadores.</w:t>
+        <w:t>Implementar sistemas de puntuación y registro de usuarios para fomentar la competencia entre los jugadores.</w:t>
       </w:r>
     </w:p>
     <w:p>
@@ -4033,13 +4189,7 @@
         <w:rPr>
           <w:lang w:val="es-PE"/>
         </w:rPr>
-        <w:t>Optimizar</w:t>
-      </w:r>
-      <w:r>
-        <w:rPr>
-          <w:lang w:val="es-PE"/>
-        </w:rPr>
-        <w:t xml:space="preserve"> el rendimiento y la estabilidad del juego en entornos AR variados.</w:t>
+        <w:t>Optimizar el rendimiento y la estabilidad del juego en entornos AR variados.</w:t>
       </w:r>
     </w:p>
     <w:p>
@@ -8609,11 +8759,19 @@
               <w:ind w:right="85"/>
               <w:jc w:val="center"/>
             </w:pPr>
-            <w:r>
-              <w:rPr>
-                <w:sz w:val="20"/>
-              </w:rPr>
-              <w:t>Malware bytes</w:t>
+            <w:proofErr w:type="gramStart"/>
+            <w:r>
+              <w:rPr>
+                <w:sz w:val="20"/>
+              </w:rPr>
+              <w:t>Malware</w:t>
+            </w:r>
+            <w:proofErr w:type="gramEnd"/>
+            <w:r>
+              <w:rPr>
+                <w:sz w:val="20"/>
+              </w:rPr>
+              <w:t xml:space="preserve"> bytes</w:t>
             </w:r>
             <w:r>
               <w:t xml:space="preserve">  </w:t>
@@ -10687,11 +10845,16 @@
       </w:r>
       <w:proofErr w:type="spellEnd"/>
       <w:r>
-        <w:t xml:space="preserve"> busca ofrecer una experiencia de juego innovadora que puede atraer a un amplio espectro de jugadores interesados en tecnologías emergentes y entretenimiento interactivo. Al integrar realidad aumentada en un formato de trivia, el proyecto no solo busca entretener, sino también educar a los usuarios sobre las posibilidades de esta tecnología. Promoverá la interacción social a través de competiciones amistosas y la discusión sobre temas diversos, fomentando así la participación comunitaria en torno al juego y la tecnología.</w:t>
+        <w:t xml:space="preserve"> busca ofrecer una experiencia de juego innovadora que puede atraer a un amplio espectro de jugadores interesados en tecnologías emergentes y entretenimiento interactivo. Al integrar realidad aumentada en un formato de trivia, el proyecto no solo busca entretener, sino también educar a los usuarios sobre las posibilidades de esta tecnología. Promoverá la interacción social a través de competiciones amistosas y la discusión sobre temas diversos, fomentando así la participación comunitaria en torno al juego y la </w:t>
+      </w:r>
+      <w:proofErr w:type="gramStart"/>
+      <w:r>
+        <w:t>tecnología.</w:t>
       </w:r>
       <w:r>
         <w:t>.</w:t>
       </w:r>
+      <w:proofErr w:type="gramEnd"/>
     </w:p>
     <w:p>
       <w:pPr>
@@ -10937,7 +11100,14 @@
         <w:rPr>
           <w:sz w:val="16"/>
         </w:rPr>
-        <w:t xml:space="preserve">Fuente: Elaboración propia del equipo de trabajo </w:t>
+        <w:t xml:space="preserve">Fuente: Elaboración propia del equipo de </w:t>
+      </w:r>
+      <w:proofErr w:type="gramStart"/>
+      <w:r>
+        <w:rPr>
+          <w:sz w:val="16"/>
+        </w:rPr>
+        <w:t xml:space="preserve">trabajo </w:t>
       </w:r>
       <w:r>
         <w:t xml:space="preserve"> </w:t>
@@ -10946,7 +11116,14 @@
         <w:rPr>
           <w:sz w:val="16"/>
         </w:rPr>
-        <w:t xml:space="preserve">En la tabla Nª9 se tiene la descripción de los costos generales, costos operativos durante el desarrollo, costos del ambiente y costos del personal, la inversión total del proyecto según sus valores de ingresos </w:t>
+        <w:t>En</w:t>
+      </w:r>
+      <w:proofErr w:type="gramEnd"/>
+      <w:r>
+        <w:rPr>
+          <w:sz w:val="16"/>
+        </w:rPr>
+        <w:t xml:space="preserve"> la tabla Nª9 se tiene la descripción de los costos generales, costos operativos durante el desarrollo, costos del ambiente y costos del personal, la inversión total del proyecto según sus valores de ingresos </w:t>
       </w:r>
       <w:proofErr w:type="spellStart"/>
       <w:r>
@@ -14148,6 +14325,7 @@
   <w:style w:type="character" w:default="1" w:styleId="DefaultParagraphFont">
     <w:name w:val="Default Paragraph Font"/>
     <w:uiPriority w:val="1"/>
+    <w:semiHidden/>
     <w:unhideWhenUsed/>
   </w:style>
   <w:style w:type="table" w:default="1" w:styleId="TableNormal">
@@ -14648,6 +14826,26 @@
 </file>
 
 <file path=customXml/item1.xml><?xml version="1.0" encoding="utf-8"?>
+<p:properties xmlns:p="http://schemas.microsoft.com/office/2006/metadata/properties" xmlns:xsi="http://www.w3.org/2001/XMLSchema-instance" xmlns:pc="http://schemas.microsoft.com/office/infopath/2007/PartnerControls">
+  <documentManagement>
+    <lcf76f155ced4ddcb4097134ff3c332f xmlns="54c6798b-9c4b-4f33-bc39-ef171cc14e49">
+      <Terms xmlns="http://schemas.microsoft.com/office/infopath/2007/PartnerControls"/>
+    </lcf76f155ced4ddcb4097134ff3c332f>
+    <TaxCatchAll xmlns="607d2a11-b4cd-4c87-a998-de1d501ad4f0" xsi:nil="true"/>
+  </documentManagement>
+</p:properties>
+</file>
+
+<file path=customXml/item2.xml><?xml version="1.0" encoding="utf-8"?>
+<?mso-contentType ?>
+<FormTemplates xmlns="http://schemas.microsoft.com/sharepoint/v3/contenttype/forms">
+  <Display>DocumentLibraryForm</Display>
+  <Edit>DocumentLibraryForm</Edit>
+  <New>DocumentLibraryForm</New>
+</FormTemplates>
+</file>
+
+<file path=customXml/item3.xml><?xml version="1.0" encoding="utf-8"?>
 <ct:contentTypeSchema xmlns:ct="http://schemas.microsoft.com/office/2006/metadata/contentType" xmlns:ma="http://schemas.microsoft.com/office/2006/metadata/properties/metaAttributes" ct:_="" ma:_="" ma:contentTypeName="Document" ma:contentTypeID="0x010100E010E9B09CDD08438DEC6E455B0313B9" ma:contentTypeVersion="13" ma:contentTypeDescription="Create a new document." ma:contentTypeScope="" ma:versionID="ded5e8fdf92a506bb9f368991c86315d">
   <xsd:schema xmlns:xsd="http://www.w3.org/2001/XMLSchema" xmlns:xs="http://www.w3.org/2001/XMLSchema" xmlns:p="http://schemas.microsoft.com/office/2006/metadata/properties" xmlns:ns2="54c6798b-9c4b-4f33-bc39-ef171cc14e49" xmlns:ns3="607d2a11-b4cd-4c87-a998-de1d501ad4f0" targetNamespace="http://schemas.microsoft.com/office/2006/metadata/properties" ma:root="true" ma:fieldsID="4020acc80d5f4de745c91bfe6381f139" ns2:_="" ns3:_="">
     <xsd:import namespace="54c6798b-9c4b-4f33-bc39-ef171cc14e49"/>
@@ -14870,27 +15068,26 @@
 </ct:contentTypeSchema>
 </file>
 
-<file path=customXml/item2.xml><?xml version="1.0" encoding="utf-8"?>
-<?mso-contentType ?>
-<FormTemplates xmlns="http://schemas.microsoft.com/sharepoint/v3/contenttype/forms">
-  <Display>DocumentLibraryForm</Display>
-  <Edit>DocumentLibraryForm</Edit>
-  <New>DocumentLibraryForm</New>
-</FormTemplates>
+<file path=customXml/itemProps1.xml><?xml version="1.0" encoding="utf-8"?>
+<ds:datastoreItem xmlns:ds="http://schemas.openxmlformats.org/officeDocument/2006/customXml" ds:itemID="{A753ABF4-4F29-48CD-B071-477F64A54132}">
+  <ds:schemaRefs>
+    <ds:schemaRef ds:uri="http://schemas.microsoft.com/office/2006/metadata/properties"/>
+    <ds:schemaRef ds:uri="http://schemas.microsoft.com/office/infopath/2007/PartnerControls"/>
+    <ds:schemaRef ds:uri="54c6798b-9c4b-4f33-bc39-ef171cc14e49"/>
+    <ds:schemaRef ds:uri="607d2a11-b4cd-4c87-a998-de1d501ad4f0"/>
+  </ds:schemaRefs>
+</ds:datastoreItem>
 </file>
 
-<file path=customXml/item3.xml><?xml version="1.0" encoding="utf-8"?>
-<p:properties xmlns:p="http://schemas.microsoft.com/office/2006/metadata/properties" xmlns:xsi="http://www.w3.org/2001/XMLSchema-instance" xmlns:pc="http://schemas.microsoft.com/office/infopath/2007/PartnerControls">
-  <documentManagement>
-    <lcf76f155ced4ddcb4097134ff3c332f xmlns="54c6798b-9c4b-4f33-bc39-ef171cc14e49">
-      <Terms xmlns="http://schemas.microsoft.com/office/infopath/2007/PartnerControls"/>
-    </lcf76f155ced4ddcb4097134ff3c332f>
-    <TaxCatchAll xmlns="607d2a11-b4cd-4c87-a998-de1d501ad4f0" xsi:nil="true"/>
-  </documentManagement>
-</p:properties>
+<file path=customXml/itemProps2.xml><?xml version="1.0" encoding="utf-8"?>
+<ds:datastoreItem xmlns:ds="http://schemas.openxmlformats.org/officeDocument/2006/customXml" ds:itemID="{F9E170C9-6589-46EF-A14D-CC54FED79083}">
+  <ds:schemaRefs>
+    <ds:schemaRef ds:uri="http://schemas.microsoft.com/sharepoint/v3/contenttype/forms"/>
+  </ds:schemaRefs>
+</ds:datastoreItem>
 </file>
 
-<file path=customXml/itemProps1.xml><?xml version="1.0" encoding="utf-8"?>
+<file path=customXml/itemProps3.xml><?xml version="1.0" encoding="utf-8"?>
 <ds:datastoreItem xmlns:ds="http://schemas.openxmlformats.org/officeDocument/2006/customXml" ds:itemID="{3DE76AC4-F210-48C0-AA2A-2E478E0812D4}">
   <ds:schemaRefs>
     <ds:schemaRef ds:uri="http://schemas.microsoft.com/office/2006/metadata/contentType"/>
@@ -14907,23 +15104,4 @@
     <ds:schemaRef ds:uri="http://schemas.microsoft.com/internal/obd"/>
   </ds:schemaRefs>
 </ds:datastoreItem>
-</file>
-
-<file path=customXml/itemProps2.xml><?xml version="1.0" encoding="utf-8"?>
-<ds:datastoreItem xmlns:ds="http://schemas.openxmlformats.org/officeDocument/2006/customXml" ds:itemID="{F9E170C9-6589-46EF-A14D-CC54FED79083}">
-  <ds:schemaRefs>
-    <ds:schemaRef ds:uri="http://schemas.microsoft.com/sharepoint/v3/contenttype/forms"/>
-  </ds:schemaRefs>
-</ds:datastoreItem>
-</file>
-
-<file path=customXml/itemProps3.xml><?xml version="1.0" encoding="utf-8"?>
-<ds:datastoreItem xmlns:ds="http://schemas.openxmlformats.org/officeDocument/2006/customXml" ds:itemID="{A753ABF4-4F29-48CD-B071-477F64A54132}">
-  <ds:schemaRefs>
-    <ds:schemaRef ds:uri="http://schemas.microsoft.com/office/2006/metadata/properties"/>
-    <ds:schemaRef ds:uri="http://schemas.microsoft.com/office/infopath/2007/PartnerControls"/>
-    <ds:schemaRef ds:uri="54c6798b-9c4b-4f33-bc39-ef171cc14e49"/>
-    <ds:schemaRef ds:uri="607d2a11-b4cd-4c87-a998-de1d501ad4f0"/>
-  </ds:schemaRefs>
-</ds:datastoreItem>
 </file>
</xml_diff>